<commit_message>
improved collissions and sound addition
</commit_message>
<xml_diff>
--- a/pong_game/pong_game.docx
+++ b/pong_game/pong_game.docx
@@ -242,7 +242,15 @@
         <w:pStyle w:val="ListParagraph"/>
       </w:pPr>
       <w:r>
-        <w:t xml:space="preserve">For this we gotta understand the hierarchy of 4 basic elements. </w:t>
+        <w:t xml:space="preserve">For this we </w:t>
+      </w:r>
+      <w:proofErr w:type="spellStart"/>
+      <w:r>
+        <w:t>gotta</w:t>
+      </w:r>
+      <w:proofErr w:type="spellEnd"/>
+      <w:r>
+        <w:t xml:space="preserve"> understand the hierarchy of 4 basic elements. </w:t>
       </w:r>
     </w:p>
     <w:p>
@@ -254,7 +262,15 @@
         </w:numPr>
       </w:pPr>
       <w:r>
-        <w:t>Display surface: it is the most basic element. It is an object. Created it with the help of the function pygame.display.set_mode()</w:t>
+        <w:t xml:space="preserve">Display surface: it is the most basic element. It is an object. Created it with the help of the function </w:t>
+      </w:r>
+      <w:proofErr w:type="spellStart"/>
+      <w:r>
+        <w:t>pygame.display.set_mode</w:t>
+      </w:r>
+      <w:proofErr w:type="spellEnd"/>
+      <w:r>
+        <w:t>()</w:t>
       </w:r>
       <w:r>
         <w:t xml:space="preserve"> It is the main screen where we will draw all our shapes on. There can only be one Display Surface. All the shapes and images will only be visible if they are on the display surface.</w:t>
@@ -268,8 +284,13 @@
           <w:numId w:val="2"/>
         </w:numPr>
       </w:pPr>
-      <w:r>
-        <w:t xml:space="preserve">Pygame.draw: directly draws on the </w:t>
+      <w:proofErr w:type="spellStart"/>
+      <w:r>
+        <w:t>Pygame.draw</w:t>
+      </w:r>
+      <w:proofErr w:type="spellEnd"/>
+      <w:r>
+        <w:t xml:space="preserve">: directly draws on the </w:t>
       </w:r>
       <w:r>
         <w:t>display</w:t>
@@ -284,7 +305,31 @@
         <w:t xml:space="preserve"> draw all types of shapes.</w:t>
       </w:r>
       <w:r>
-        <w:t xml:space="preserve"> Its syntax is pygame.draw(surface,color,rect). These are the surface to draw on, the color and rectangle that we are drawing.</w:t>
+        <w:t xml:space="preserve"> Its syntax is </w:t>
+      </w:r>
+      <w:proofErr w:type="spellStart"/>
+      <w:r>
+        <w:t>pygame.draw</w:t>
+      </w:r>
+      <w:proofErr w:type="spellEnd"/>
+      <w:r>
+        <w:t>(</w:t>
+      </w:r>
+      <w:proofErr w:type="spellStart"/>
+      <w:r>
+        <w:t>surface,color,rect</w:t>
+      </w:r>
+      <w:proofErr w:type="spellEnd"/>
+      <w:r>
+        <w:t xml:space="preserve">). These are the surface to draw on, the </w:t>
+      </w:r>
+      <w:proofErr w:type="spellStart"/>
+      <w:r>
+        <w:t>color</w:t>
+      </w:r>
+      <w:proofErr w:type="spellEnd"/>
+      <w:r>
+        <w:t xml:space="preserve"> and rectangle that we are drawing.</w:t>
       </w:r>
     </w:p>
     <w:p>
@@ -307,8 +352,13 @@
           <w:numId w:val="2"/>
         </w:numPr>
       </w:pPr>
-      <w:r>
-        <w:t>Rect: it’s a rectangle that can be made surrounding an element (shapes and regular surfaces). Helps accurately measure the dimensions of shapes and drawing.</w:t>
+      <w:proofErr w:type="spellStart"/>
+      <w:r>
+        <w:t>Rect</w:t>
+      </w:r>
+      <w:proofErr w:type="spellEnd"/>
+      <w:r>
+        <w:t>: it’s a rectangle that can be made surrounding an element (shapes and regular surfaces). Helps accurately measure the dimensions of shapes and drawing.</w:t>
       </w:r>
     </w:p>
     <w:p>
@@ -407,7 +457,23 @@
         <w:ind w:left="1440"/>
       </w:pPr>
       <w:r>
-        <w:t>*gotta increase y if u wanna go down</w:t>
+        <w:t>*</w:t>
+      </w:r>
+      <w:proofErr w:type="spellStart"/>
+      <w:r>
+        <w:t>gotta</w:t>
+      </w:r>
+      <w:proofErr w:type="spellEnd"/>
+      <w:r>
+        <w:t xml:space="preserve"> increase y if u </w:t>
+      </w:r>
+      <w:proofErr w:type="spellStart"/>
+      <w:r>
+        <w:t>wanna</w:t>
+      </w:r>
+      <w:proofErr w:type="spellEnd"/>
+      <w:r>
+        <w:t xml:space="preserve"> go down</w:t>
       </w:r>
     </w:p>
     <w:p>
@@ -415,7 +481,31 @@
         <w:ind w:left="1080"/>
       </w:pPr>
       <w:r>
-        <w:t>Colour can be set in 2 types, RGB or the colour object. Colour object can be used by pygame.color(‘name’). we pass the name of the color as a string an all the color strings can be found online.</w:t>
+        <w:t xml:space="preserve">Colour can be set in 2 types, RGB or the colour object. Colour object can be used by </w:t>
+      </w:r>
+      <w:proofErr w:type="spellStart"/>
+      <w:r>
+        <w:t>pygame.color</w:t>
+      </w:r>
+      <w:proofErr w:type="spellEnd"/>
+      <w:r>
+        <w:t xml:space="preserve">(‘name’). we pass the name of the </w:t>
+      </w:r>
+      <w:proofErr w:type="spellStart"/>
+      <w:r>
+        <w:t>color</w:t>
+      </w:r>
+      <w:proofErr w:type="spellEnd"/>
+      <w:r>
+        <w:t xml:space="preserve"> as a string an all the </w:t>
+      </w:r>
+      <w:proofErr w:type="spellStart"/>
+      <w:r>
+        <w:t>color</w:t>
+      </w:r>
+      <w:proofErr w:type="spellEnd"/>
+      <w:r>
+        <w:t xml:space="preserve"> strings can be found online.</w:t>
       </w:r>
     </w:p>
     <w:p>
@@ -423,7 +513,15 @@
         <w:ind w:left="1080"/>
       </w:pPr>
       <w:r>
-        <w:t>The background color and the line that separates the two sides of the game do not need a shape to be displayed. They’ll be drawn without a rect.</w:t>
+        <w:t xml:space="preserve">The background </w:t>
+      </w:r>
+      <w:proofErr w:type="spellStart"/>
+      <w:r>
+        <w:t>color</w:t>
+      </w:r>
+      <w:proofErr w:type="spellEnd"/>
+      <w:r>
+        <w:t xml:space="preserve"> and the line that separates the two sides of the game do not need a shape to be displayed. They’ll be drawn without a rect.</w:t>
       </w:r>
     </w:p>
     <w:p>
@@ -1047,7 +1145,15 @@
         <w:t>We also want the ball to collide with the 2 players. Player and opponent bars.</w:t>
       </w:r>
       <w:r>
-        <w:t xml:space="preserve"> To do this we can check if 2 rectangles are getting collided with each other. For this we will use the colliderect() function. Passing one rectangle and the other rectangle. If these 2 rectangles collide then it will return True and if there is no collision then it will return False.</w:t>
+        <w:t xml:space="preserve"> To do this we can check if 2 rectangles are getting collided with each other. For this we will use the </w:t>
+      </w:r>
+      <w:proofErr w:type="spellStart"/>
+      <w:r>
+        <w:t>colliderect</w:t>
+      </w:r>
+      <w:proofErr w:type="spellEnd"/>
+      <w:r>
+        <w:t>() function. Passing one rectangle and the other rectangle. If these 2 rectangles collide then it will return True and if there is no collision then it will return False.</w:t>
       </w:r>
     </w:p>
     <w:p>
@@ -1117,8 +1223,21 @@
       <w:pPr>
         <w:pStyle w:val="ListParagraph"/>
       </w:pPr>
-      <w:r>
-        <w:t>Ball_spped_x and ball_speed_y needs to be global variables so we’ll do that by adding a global keyword before them and then declaring them inside the function.</w:t>
+      <w:proofErr w:type="spellStart"/>
+      <w:r>
+        <w:t>Ball_spped_x</w:t>
+      </w:r>
+      <w:proofErr w:type="spellEnd"/>
+      <w:r>
+        <w:t xml:space="preserve"> and </w:t>
+      </w:r>
+      <w:proofErr w:type="spellStart"/>
+      <w:r>
+        <w:t>ball_speed_y</w:t>
+      </w:r>
+      <w:proofErr w:type="spellEnd"/>
+      <w:r>
+        <w:t xml:space="preserve"> needs to be global variables so we’ll do that by adding a global keyword before them and then declaring them inside the function.</w:t>
       </w:r>
     </w:p>
     <w:p/>
@@ -1188,7 +1307,23 @@
         <w:ind w:left="720"/>
       </w:pPr>
       <w:r>
-        <w:t>So, we’ll be checking these events for key_up and key_down.</w:t>
+        <w:t xml:space="preserve">So, we’ll be checking these events for </w:t>
+      </w:r>
+      <w:proofErr w:type="spellStart"/>
+      <w:r>
+        <w:t>key_up</w:t>
+      </w:r>
+      <w:proofErr w:type="spellEnd"/>
+      <w:r>
+        <w:t xml:space="preserve"> and </w:t>
+      </w:r>
+      <w:proofErr w:type="spellStart"/>
+      <w:r>
+        <w:t>key_down</w:t>
+      </w:r>
+      <w:proofErr w:type="spellEnd"/>
+      <w:r>
+        <w:t>.</w:t>
       </w:r>
     </w:p>
     <w:p>
@@ -1365,7 +1500,15 @@
       </w:pPr>
       <w:r>
         <w:lastRenderedPageBreak/>
-        <w:t>The opponent: defines the movement of the opponent wrt the ball.</w:t>
+        <w:t xml:space="preserve">The opponent: defines the movement of the opponent </w:t>
+      </w:r>
+      <w:proofErr w:type="spellStart"/>
+      <w:r>
+        <w:t>wrt</w:t>
+      </w:r>
+      <w:proofErr w:type="spellEnd"/>
+      <w:r>
+        <w:t xml:space="preserve"> the ball.</w:t>
       </w:r>
     </w:p>
     <w:p>
@@ -1769,15 +1912,31 @@
         <w:pStyle w:val="ListParagraph"/>
       </w:pPr>
       <w:r>
-        <w:t>Now we already have the code which checks if the ball hits the left or right side of the ball(the code which we wrote to keep the ball inside the bounds). So we’ll change the code and insert a restart function whenever the left or right boundary is hit instead of simply reversing the speed of the ball. This change is done inside ball_animation() function.</w:t>
-      </w:r>
-    </w:p>
-    <w:p>
-      <w:pPr>
-        <w:pStyle w:val="ListParagraph"/>
-      </w:pPr>
-      <w:r>
-        <w:t>For putting the ball to the center:</w:t>
+        <w:t xml:space="preserve">Now we already have the code which checks if the ball hits the left or right side of the ball(the code which we wrote to keep the ball inside the bounds). So we’ll change the code and insert a restart function whenever the left or right boundary is hit instead of simply reversing the speed of the ball. This change is done inside </w:t>
+      </w:r>
+      <w:proofErr w:type="spellStart"/>
+      <w:r>
+        <w:t>ball_animation</w:t>
+      </w:r>
+      <w:proofErr w:type="spellEnd"/>
+      <w:r>
+        <w:t>() function.</w:t>
+      </w:r>
+    </w:p>
+    <w:p>
+      <w:pPr>
+        <w:pStyle w:val="ListParagraph"/>
+      </w:pPr>
+      <w:r>
+        <w:t xml:space="preserve">For putting the ball to the </w:t>
+      </w:r>
+      <w:proofErr w:type="spellStart"/>
+      <w:r>
+        <w:t>center</w:t>
+      </w:r>
+      <w:proofErr w:type="spellEnd"/>
+      <w:r>
+        <w:t>:</w:t>
       </w:r>
     </w:p>
     <w:p>
@@ -1882,21 +2041,34 @@
       <w:pPr>
         <w:pStyle w:val="ListParagraph"/>
       </w:pPr>
-      <w:r>
-        <w:t>Random.choice() will select a random number form the list that is passed to it.</w:t>
-      </w:r>
-    </w:p>
-    <w:p>
-      <w:pPr>
-        <w:pStyle w:val="ListParagraph"/>
-      </w:pPr>
-    </w:p>
-    <w:p>
-      <w:pPr>
-        <w:pStyle w:val="ListParagraph"/>
-      </w:pPr>
-      <w:r>
-        <w:t>Note: idk why adding a global variable here was important, without it the game kept shutting down after the ball hit the left or right boundary, the ony way to make the game restart another round, and not shut down automatically was to add this line:</w:t>
+      <w:proofErr w:type="spellStart"/>
+      <w:r>
+        <w:t>Random.choice</w:t>
+      </w:r>
+      <w:proofErr w:type="spellEnd"/>
+      <w:r>
+        <w:t>() will select a random number form the list that is passed to it.</w:t>
+      </w:r>
+    </w:p>
+    <w:p>
+      <w:pPr>
+        <w:pStyle w:val="ListParagraph"/>
+      </w:pPr>
+    </w:p>
+    <w:p>
+      <w:pPr>
+        <w:pStyle w:val="ListParagraph"/>
+      </w:pPr>
+      <w:r>
+        <w:t xml:space="preserve">Note: idk why adding a global variable here was important, without it the game kept shutting down after the ball hit the left or right boundary, the </w:t>
+      </w:r>
+      <w:proofErr w:type="spellStart"/>
+      <w:r>
+        <w:t>ony</w:t>
+      </w:r>
+      <w:proofErr w:type="spellEnd"/>
+      <w:r>
+        <w:t xml:space="preserve"> way to make the game restart another round, and not shut down automatically was to add this line:</w:t>
       </w:r>
     </w:p>
     <w:p>
@@ -1999,7 +2171,15 @@
         <w:pStyle w:val="ListParagraph"/>
       </w:pPr>
       <w:r>
-        <w:t>Also multiplied ball speed x and y with random.choice inside the main function to give it more randomness.</w:t>
+        <w:t xml:space="preserve">Also multiplied ball speed x and y with </w:t>
+      </w:r>
+      <w:proofErr w:type="spellStart"/>
+      <w:r>
+        <w:t>random.choice</w:t>
+      </w:r>
+      <w:proofErr w:type="spellEnd"/>
+      <w:r>
+        <w:t xml:space="preserve"> inside the main function to give it more randomness.</w:t>
       </w:r>
     </w:p>
     <w:p>
@@ -2147,7 +2327,15 @@
         <w:t xml:space="preserve">We will use </w:t>
       </w:r>
       <w:r>
-        <w:t>&lt;font_created&gt;</w:t>
+        <w:t>&lt;</w:t>
+      </w:r>
+      <w:proofErr w:type="spellStart"/>
+      <w:r>
+        <w:t>font_created</w:t>
+      </w:r>
+      <w:proofErr w:type="spellEnd"/>
+      <w:r>
+        <w:t>&gt;</w:t>
       </w:r>
       <w:r>
         <w:t>.render(&lt;the text to be displayed&gt;,&lt;</w:t>
@@ -2203,7 +2391,15 @@
     </w:p>
     <w:p>
       <w:r>
-        <w:t>The blit command puts one surface on another:</w:t>
+        <w:t xml:space="preserve">The </w:t>
+      </w:r>
+      <w:proofErr w:type="spellStart"/>
+      <w:r>
+        <w:t>blit</w:t>
+      </w:r>
+      <w:proofErr w:type="spellEnd"/>
+      <w:r>
+        <w:t xml:space="preserve"> command puts one surface on another:</w:t>
       </w:r>
     </w:p>
     <w:p>
@@ -2604,8 +2800,13 @@
       <w:r>
         <w:tab/>
       </w:r>
-      <w:r>
-        <w:t>Score_time is point one.</w:t>
+      <w:proofErr w:type="spellStart"/>
+      <w:r>
+        <w:t>Score_time</w:t>
+      </w:r>
+      <w:proofErr w:type="spellEnd"/>
+      <w:r>
+        <w:t xml:space="preserve"> is point one.</w:t>
       </w:r>
     </w:p>
     <w:p>
@@ -2652,7 +2853,15 @@
         <w:ind w:firstLine="720"/>
       </w:pPr>
       <w:r>
-        <w:t>Shifted the resart game function here so that the score time gets measured again and again. But the function will be called only once when the condition is true which happens when a score is goaled.</w:t>
+        <w:t xml:space="preserve">Shifted the </w:t>
+      </w:r>
+      <w:proofErr w:type="spellStart"/>
+      <w:r>
+        <w:t>resart</w:t>
+      </w:r>
+      <w:proofErr w:type="spellEnd"/>
+      <w:r>
+        <w:t xml:space="preserve"> game function here so that the score time gets measured again and again. But the function will be called only once when the condition is true which happens when a score is goaled.</w:t>
       </w:r>
     </w:p>
     <w:p>
@@ -2752,16 +2961,197 @@
         <w:t>Also checking the conditions.</w:t>
       </w:r>
     </w:p>
+    <w:p>
+      <w:r>
+        <w:t>Game till now:</w:t>
+      </w:r>
+    </w:p>
+    <w:p>
+      <w:r>
+        <w:drawing>
+          <wp:inline distT="0" distB="0" distL="0" distR="0" wp14:anchorId="7369C560" wp14:editId="428130EE">
+            <wp:extent cx="5731510" cy="4429125"/>
+            <wp:effectExtent l="0" t="0" r="2540" b="9525"/>
+            <wp:docPr id="41" name="Picture 41"/>
+            <wp:cNvGraphicFramePr>
+              <a:graphicFrameLocks xmlns:a="http://schemas.openxmlformats.org/drawingml/2006/main" noChangeAspect="1"/>
+            </wp:cNvGraphicFramePr>
+            <a:graphic xmlns:a="http://schemas.openxmlformats.org/drawingml/2006/main">
+              <a:graphicData uri="http://schemas.openxmlformats.org/drawingml/2006/picture">
+                <pic:pic xmlns:pic="http://schemas.openxmlformats.org/drawingml/2006/picture">
+                  <pic:nvPicPr>
+                    <pic:cNvPr id="1" name=""/>
+                    <pic:cNvPicPr/>
+                  </pic:nvPicPr>
+                  <pic:blipFill>
+                    <a:blip r:embed="rId52"/>
+                    <a:stretch>
+                      <a:fillRect/>
+                    </a:stretch>
+                  </pic:blipFill>
+                  <pic:spPr>
+                    <a:xfrm>
+                      <a:off x="0" y="0"/>
+                      <a:ext cx="5731510" cy="4429125"/>
+                    </a:xfrm>
+                    <a:prstGeom prst="rect">
+                      <a:avLst/>
+                    </a:prstGeom>
+                  </pic:spPr>
+                </pic:pic>
+              </a:graphicData>
+            </a:graphic>
+          </wp:inline>
+        </w:drawing>
+      </w:r>
+    </w:p>
     <w:p/>
     <w:p>
       <w:pPr>
+        <w:pStyle w:val="ListParagraph"/>
+        <w:numPr>
+          <w:ilvl w:val="0"/>
+          <w:numId w:val="1"/>
+        </w:numPr>
+      </w:pPr>
+      <w:r>
+        <w:t xml:space="preserve">Adding text to timer: the logic for when to display numbers is very similar to the timer. Because we have made the timer for 3000 </w:t>
+      </w:r>
+      <w:proofErr w:type="spellStart"/>
+      <w:r>
+        <w:t>milseconds</w:t>
+      </w:r>
+      <w:proofErr w:type="spellEnd"/>
+      <w:r>
+        <w:t xml:space="preserve">, need to display a number every 1000 mil second. So we will </w:t>
+      </w:r>
+      <w:proofErr w:type="spellStart"/>
+      <w:r>
+        <w:t>impse</w:t>
+      </w:r>
+      <w:proofErr w:type="spellEnd"/>
+      <w:r>
+        <w:t xml:space="preserve"> a condition using timer of 1000 mil seconds now everytime the game restarts.</w:t>
+      </w:r>
+    </w:p>
+    <w:p>
+      <w:pPr>
+        <w:pStyle w:val="ListParagraph"/>
+      </w:pPr>
+      <w:r>
+        <w:t>We need to display 3 2 1 that’s it.</w:t>
+      </w:r>
+    </w:p>
+    <w:p>
+      <w:pPr>
+        <w:pStyle w:val="ListParagraph"/>
+      </w:pPr>
+      <w:r>
+        <w:lastRenderedPageBreak/>
+        <w:drawing>
+          <wp:inline distT="0" distB="0" distL="0" distR="0" wp14:anchorId="6A970DF2" wp14:editId="17FA32F5">
+            <wp:extent cx="5731510" cy="2277110"/>
+            <wp:effectExtent l="0" t="0" r="2540" b="8890"/>
+            <wp:docPr id="42" name="Picture 42"/>
+            <wp:cNvGraphicFramePr>
+              <a:graphicFrameLocks xmlns:a="http://schemas.openxmlformats.org/drawingml/2006/main" noChangeAspect="1"/>
+            </wp:cNvGraphicFramePr>
+            <a:graphic xmlns:a="http://schemas.openxmlformats.org/drawingml/2006/main">
+              <a:graphicData uri="http://schemas.openxmlformats.org/drawingml/2006/picture">
+                <pic:pic xmlns:pic="http://schemas.openxmlformats.org/drawingml/2006/picture">
+                  <pic:nvPicPr>
+                    <pic:cNvPr id="1" name=""/>
+                    <pic:cNvPicPr/>
+                  </pic:nvPicPr>
+                  <pic:blipFill>
+                    <a:blip r:embed="rId53"/>
+                    <a:stretch>
+                      <a:fillRect/>
+                    </a:stretch>
+                  </pic:blipFill>
+                  <pic:spPr>
+                    <a:xfrm>
+                      <a:off x="0" y="0"/>
+                      <a:ext cx="5731510" cy="2277110"/>
+                    </a:xfrm>
+                    <a:prstGeom prst="rect">
+                      <a:avLst/>
+                    </a:prstGeom>
+                  </pic:spPr>
+                </pic:pic>
+              </a:graphicData>
+            </a:graphic>
+          </wp:inline>
+        </w:drawing>
+      </w:r>
+    </w:p>
+    <w:p/>
+    <w:p>
+      <w:pPr>
         <w:ind w:left="1440"/>
-      </w:pPr>
-    </w:p>
-    <w:p>
-      <w:pPr>
-        <w:pStyle w:val="ListParagraph"/>
-      </w:pPr>
+        <w:jc w:val="center"/>
+      </w:pPr>
+      <w:r>
+        <w:t>IMPROVING THE GAME</w:t>
+      </w:r>
+    </w:p>
+    <w:p/>
+    <w:p>
+      <w:pPr>
+        <w:pStyle w:val="ListParagraph"/>
+        <w:numPr>
+          <w:ilvl w:val="0"/>
+          <w:numId w:val="1"/>
+        </w:numPr>
+      </w:pPr>
+      <w:r>
+        <w:t>Improving the collision mechanics: the collisions do not work properly as when then the ball collides with the top or bottom surfaces of the bar instead of the front surface, the game breaks.</w:t>
+      </w:r>
+    </w:p>
+    <w:p>
+      <w:pPr>
+        <w:pStyle w:val="ListParagraph"/>
+      </w:pPr>
+      <w:r>
+        <w:drawing>
+          <wp:inline distT="0" distB="0" distL="0" distR="0" wp14:anchorId="3D13899F" wp14:editId="1D72E013">
+            <wp:extent cx="5731510" cy="3251835"/>
+            <wp:effectExtent l="0" t="0" r="2540" b="5715"/>
+            <wp:docPr id="43" name="Picture 43"/>
+            <wp:cNvGraphicFramePr>
+              <a:graphicFrameLocks xmlns:a="http://schemas.openxmlformats.org/drawingml/2006/main" noChangeAspect="1"/>
+            </wp:cNvGraphicFramePr>
+            <a:graphic xmlns:a="http://schemas.openxmlformats.org/drawingml/2006/main">
+              <a:graphicData uri="http://schemas.openxmlformats.org/drawingml/2006/picture">
+                <pic:pic xmlns:pic="http://schemas.openxmlformats.org/drawingml/2006/picture">
+                  <pic:nvPicPr>
+                    <pic:cNvPr id="1" name=""/>
+                    <pic:cNvPicPr/>
+                  </pic:nvPicPr>
+                  <pic:blipFill>
+                    <a:blip r:embed="rId54"/>
+                    <a:stretch>
+                      <a:fillRect/>
+                    </a:stretch>
+                  </pic:blipFill>
+                  <pic:spPr>
+                    <a:xfrm>
+                      <a:off x="0" y="0"/>
+                      <a:ext cx="5731510" cy="3251835"/>
+                    </a:xfrm>
+                    <a:prstGeom prst="rect">
+                      <a:avLst/>
+                    </a:prstGeom>
+                  </pic:spPr>
+                </pic:pic>
+              </a:graphicData>
+            </a:graphic>
+          </wp:inline>
+        </w:drawing>
+      </w:r>
+      <w:r>
+        <w:t>this is what happens when the ball hits anything else other than the front surface. The ball will move down the peddle slowly, with this weird jarring effect.</w:t>
+      </w:r>
       <w:r>
         <w:tab/>
       </w:r>

</xml_diff>